<commit_message>
correcciones de las graficas
</commit_message>
<xml_diff>
--- a/Explicación de uso de Profiler.docx
+++ b/Explicación de uso de Profiler.docx
@@ -745,10 +745,10 @@
         </w:rPr>
         <w:lastRenderedPageBreak/>
         <w:drawing>
-          <wp:inline distT="0" distB="0" distL="0" distR="0" wp14:anchorId="1E454DB6" wp14:editId="2CC09772">
-            <wp:extent cx="5612130" cy="1709420"/>
-            <wp:effectExtent l="0" t="0" r="13970" b="17780"/>
-            <wp:docPr id="879615363" name="Gráfico 2">
+          <wp:inline distT="0" distB="0" distL="0" distR="0" wp14:anchorId="67395C20" wp14:editId="30C895DE">
+            <wp:extent cx="5612130" cy="2527069"/>
+            <wp:effectExtent l="0" t="0" r="13970" b="13335"/>
+            <wp:docPr id="1253911716" name="Gráfico 3">
               <a:extLst xmlns:a="http://schemas.openxmlformats.org/drawingml/2006/main">
                 <a:ext uri="{FF2B5EF4-FFF2-40B4-BE49-F238E27FC236}">
                   <a16:creationId xmlns:a16="http://schemas.microsoft.com/office/drawing/2014/main" id="{A545BDE4-2863-88B9-24E4-CED2AD308895}"/>
@@ -1368,7 +1368,7 @@
           <c:smooth val="1"/>
           <c:extLst>
             <c:ext xmlns:c16="http://schemas.microsoft.com/office/drawing/2014/chart" uri="{C3380CC4-5D6E-409C-BE32-E72D297353CC}">
-              <c16:uniqueId val="{00000000-534C-BE49-93FC-EC086392E25B}"/>
+              <c16:uniqueId val="{00000000-BAA2-9547-8E2A-978DA51BD9CA}"/>
             </c:ext>
           </c:extLst>
         </c:ser>
@@ -1467,7 +1467,7 @@
           <c:smooth val="1"/>
           <c:extLst>
             <c:ext xmlns:c16="http://schemas.microsoft.com/office/drawing/2014/chart" uri="{C3380CC4-5D6E-409C-BE32-E72D297353CC}">
-              <c16:uniqueId val="{00000001-534C-BE49-93FC-EC086392E25B}"/>
+              <c16:uniqueId val="{00000001-BAA2-9547-8E2A-978DA51BD9CA}"/>
             </c:ext>
           </c:extLst>
         </c:ser>
@@ -1566,7 +1566,7 @@
           <c:smooth val="1"/>
           <c:extLst>
             <c:ext xmlns:c16="http://schemas.microsoft.com/office/drawing/2014/chart" uri="{C3380CC4-5D6E-409C-BE32-E72D297353CC}">
-              <c16:uniqueId val="{00000002-534C-BE49-93FC-EC086392E25B}"/>
+              <c16:uniqueId val="{00000002-BAA2-9547-8E2A-978DA51BD9CA}"/>
             </c:ext>
           </c:extLst>
         </c:ser>
@@ -1665,7 +1665,7 @@
           <c:smooth val="1"/>
           <c:extLst>
             <c:ext xmlns:c16="http://schemas.microsoft.com/office/drawing/2014/chart" uri="{C3380CC4-5D6E-409C-BE32-E72D297353CC}">
-              <c16:uniqueId val="{00000003-534C-BE49-93FC-EC086392E25B}"/>
+              <c16:uniqueId val="{00000003-BAA2-9547-8E2A-978DA51BD9CA}"/>
             </c:ext>
           </c:extLst>
         </c:ser>
@@ -1678,7 +1678,7 @@
               <c:strCache>
                 <c:ptCount val="1"/>
                 <c:pt idx="0">
-                  <c:v>Bubble</c:v>
+                  <c:v>Selection</c:v>
                 </c:pt>
               </c:strCache>
             </c:strRef>
@@ -1741,22 +1741,22 @@
                 <c:formatCode>General</c:formatCode>
                 <c:ptCount val="6"/>
                 <c:pt idx="0">
-                  <c:v>18</c:v>
+                  <c:v>9</c:v>
                 </c:pt>
                 <c:pt idx="1">
-                  <c:v>18</c:v>
+                  <c:v>30</c:v>
                 </c:pt>
                 <c:pt idx="2">
-                  <c:v>27</c:v>
+                  <c:v>9</c:v>
                 </c:pt>
                 <c:pt idx="3">
-                  <c:v>8</c:v>
+                  <c:v>16</c:v>
                 </c:pt>
                 <c:pt idx="4">
-                  <c:v>56</c:v>
+                  <c:v>40</c:v>
                 </c:pt>
                 <c:pt idx="5">
-                  <c:v>32</c:v>
+                  <c:v>24</c:v>
                 </c:pt>
               </c:numCache>
             </c:numRef>
@@ -1764,7 +1764,7 @@
           <c:smooth val="1"/>
           <c:extLst>
             <c:ext xmlns:c16="http://schemas.microsoft.com/office/drawing/2014/chart" uri="{C3380CC4-5D6E-409C-BE32-E72D297353CC}">
-              <c16:uniqueId val="{00000004-534C-BE49-93FC-EC086392E25B}"/>
+              <c16:uniqueId val="{00000004-BAA2-9547-8E2A-978DA51BD9CA}"/>
             </c:ext>
           </c:extLst>
         </c:ser>
@@ -1863,7 +1863,7 @@
           <c:smooth val="1"/>
           <c:extLst>
             <c:ext xmlns:c16="http://schemas.microsoft.com/office/drawing/2014/chart" uri="{C3380CC4-5D6E-409C-BE32-E72D297353CC}">
-              <c16:uniqueId val="{00000005-534C-BE49-93FC-EC086392E25B}"/>
+              <c16:uniqueId val="{00000005-BAA2-9547-8E2A-978DA51BD9CA}"/>
             </c:ext>
           </c:extLst>
         </c:ser>
@@ -1968,7 +1968,7 @@
           <c:smooth val="1"/>
           <c:extLst>
             <c:ext xmlns:c16="http://schemas.microsoft.com/office/drawing/2014/chart" uri="{C3380CC4-5D6E-409C-BE32-E72D297353CC}">
-              <c16:uniqueId val="{00000006-534C-BE49-93FC-EC086392E25B}"/>
+              <c16:uniqueId val="{00000006-BAA2-9547-8E2A-978DA51BD9CA}"/>
             </c:ext>
           </c:extLst>
         </c:ser>
@@ -2073,7 +2073,7 @@
           <c:smooth val="1"/>
           <c:extLst>
             <c:ext xmlns:c16="http://schemas.microsoft.com/office/drawing/2014/chart" uri="{C3380CC4-5D6E-409C-BE32-E72D297353CC}">
-              <c16:uniqueId val="{00000007-534C-BE49-93FC-EC086392E25B}"/>
+              <c16:uniqueId val="{00000007-BAA2-9547-8E2A-978DA51BD9CA}"/>
             </c:ext>
           </c:extLst>
         </c:ser>
@@ -2178,7 +2178,7 @@
           <c:smooth val="1"/>
           <c:extLst>
             <c:ext xmlns:c16="http://schemas.microsoft.com/office/drawing/2014/chart" uri="{C3380CC4-5D6E-409C-BE32-E72D297353CC}">
-              <c16:uniqueId val="{00000008-534C-BE49-93FC-EC086392E25B}"/>
+              <c16:uniqueId val="{00000008-BAA2-9547-8E2A-978DA51BD9CA}"/>
             </c:ext>
           </c:extLst>
         </c:ser>
@@ -2191,7 +2191,7 @@
               <c:strCache>
                 <c:ptCount val="1"/>
                 <c:pt idx="0">
-                  <c:v>Bubble ordenado</c:v>
+                  <c:v>Selection ordenado</c:v>
                 </c:pt>
               </c:strCache>
             </c:strRef>
@@ -2263,16 +2263,16 @@
                   <c:v>16</c:v>
                 </c:pt>
                 <c:pt idx="1">
-                  <c:v>16</c:v>
+                  <c:v>24</c:v>
                 </c:pt>
                 <c:pt idx="2">
                   <c:v>24</c:v>
                 </c:pt>
                 <c:pt idx="3">
-                  <c:v>32</c:v>
+                  <c:v>40</c:v>
                 </c:pt>
                 <c:pt idx="4">
-                  <c:v>24</c:v>
+                  <c:v>40</c:v>
                 </c:pt>
                 <c:pt idx="5">
                   <c:v>32</c:v>
@@ -2283,7 +2283,7 @@
           <c:smooth val="1"/>
           <c:extLst>
             <c:ext xmlns:c16="http://schemas.microsoft.com/office/drawing/2014/chart" uri="{C3380CC4-5D6E-409C-BE32-E72D297353CC}">
-              <c16:uniqueId val="{00000009-534C-BE49-93FC-EC086392E25B}"/>
+              <c16:uniqueId val="{00000009-BAA2-9547-8E2A-978DA51BD9CA}"/>
             </c:ext>
           </c:extLst>
         </c:ser>

</xml_diff>